<commit_message>
updated SI with plots. May need refining further
</commit_message>
<xml_diff>
--- a/analysis/manuscript/supplementary_material.docx
+++ b/analysis/manuscript/supplementary_material.docx
@@ -220,35 +220,24 @@
         <w:pStyle w:val="TableCaption"/>
       </w:pPr>
       <w:r>
-        <w:rPr>
-          <w:rFonts/>
-          <w:b w:val="true"/>
-        </w:rPr>
+        <w:rPr/>
         <w:t xml:space="preserve">Table </w:t>
       </w:r>
       <w:r xmlns:w="http://schemas.openxmlformats.org/wordprocessingml/2006/main" xmlns:wp="http://schemas.openxmlformats.org/drawingml/2006/wordprocessingDrawing" xmlns:r="http://schemas.openxmlformats.org/officeDocument/2006/relationships" xmlns:w14="http://schemas.microsoft.com/office/word/2010/wordml">
-        <w:rPr>
-          <w:rFonts/>
-          <w:b w:val="true"/>
-        </w:rPr>
+        <w:rPr/>
         <w:fldChar w:fldCharType="begin" w:dirty="true"/>
       </w:r>
       <w:r xmlns:w="http://schemas.openxmlformats.org/wordprocessingml/2006/main" xmlns:wp="http://schemas.openxmlformats.org/drawingml/2006/wordprocessingDrawing" xmlns:r="http://schemas.openxmlformats.org/officeDocument/2006/relationships" xmlns:w14="http://schemas.microsoft.com/office/word/2010/wordml">
-        <w:rPr>
-          <w:rFonts/>
-          <w:b w:val="true"/>
-        </w:rPr>
+        <w:rPr/>
         <w:instrText xml:space="preserve" w:dirty="true">SEQ tab \* Arabic</w:instrText>
       </w:r>
       <w:r xmlns:w="http://schemas.openxmlformats.org/wordprocessingml/2006/main" xmlns:wp="http://schemas.openxmlformats.org/drawingml/2006/wordprocessingDrawing" xmlns:r="http://schemas.openxmlformats.org/officeDocument/2006/relationships" xmlns:w14="http://schemas.microsoft.com/office/word/2010/wordml">
-        <w:rPr>
-          <w:rFonts/>
-          <w:b w:val="true"/>
-        </w:rPr>
+        <w:rPr/>
         <w:fldChar w:fldCharType="end" w:dirty="true"/>
       </w:r>
       <w:r>
-        <w:t xml:space="preserve">: </w:t>
+        <w:rPr/>
+        <w:t xml:space="preserve">:</w:t>
       </w:r>
       <w:r>
         <w:t xml:space="preserve">Fit results for the fitting of the waggle dance model to each site.</w:t>
@@ -18876,6 +18865,126 @@
         </w:tc>
       </w:tr>
     </w:tbl>
+    <w:p>
+      <w:pPr>
+        <w:pStyle w:val="Heading1"/>
+      </w:pPr>
+      <w:bookmarkStart w:id="23" w:name="Xd2babfe92bc8f1053588e50e1cd0b57fe25e4bd"/>
+      <w:r>
+        <w:t xml:space="preserve">Jackknifed partial least squares analysis</w:t>
+      </w:r>
+      <w:bookmarkEnd w:id="23"/>
+    </w:p>
+    <w:p>
+      <w:pPr>
+        <w:pStyle w:val="CaptionedFigure"/>
+      </w:pPr>
+      <w:r>
+        <w:drawing>
+          <wp:inline>
+            <wp:extent cx="4333460" cy="7945187"/>
+            <wp:effectExtent b="0" l="0" r="0" t="0"/>
+            <wp:docPr descr="Loadings of PLS calculated for each site removed for the agri-rural sites. Each plot shows the loadings of the first principle component with that site removed from the analysis, showing the individual points making up the overall box plot loadings in Fig 4b." title="" id="1" name="Picture"/>
+            <a:graphic>
+              <a:graphicData uri="http://schemas.openxmlformats.org/drawingml/2006/picture">
+                <pic:pic>
+                  <pic:nvPicPr>
+                    <pic:cNvPr descr="../results/figures/SI_figures/agrirural_jk_individual_loadings.png" id="0" name="Picture"/>
+                    <pic:cNvPicPr>
+                      <a:picLocks noChangeArrowheads="1" noChangeAspect="1"/>
+                    </pic:cNvPicPr>
+                  </pic:nvPicPr>
+                  <pic:blipFill>
+                    <a:blip r:embed="rId24"/>
+                    <a:stretch>
+                      <a:fillRect/>
+                    </a:stretch>
+                  </pic:blipFill>
+                  <pic:spPr bwMode="auto">
+                    <a:xfrm>
+                      <a:off x="0" y="0"/>
+                      <a:ext cx="4333460" cy="7945187"/>
+                    </a:xfrm>
+                    <a:prstGeom prst="rect">
+                      <a:avLst/>
+                    </a:prstGeom>
+                    <a:noFill/>
+                    <a:ln w="9525">
+                      <a:noFill/>
+                      <a:headEnd/>
+                      <a:tailEnd/>
+                    </a:ln>
+                  </pic:spPr>
+                </pic:pic>
+              </a:graphicData>
+            </a:graphic>
+          </wp:inline>
+        </w:drawing>
+      </w:r>
+    </w:p>
+    <w:p>
+      <w:pPr>
+        <w:pStyle w:val="ImageCaption"/>
+      </w:pPr>
+      <w:r>
+        <w:t xml:space="preserve">Loadings of PLS calculated for each site removed for the agri-rural sites. Each plot shows the loadings of the first principle component with that site removed from the analysis, showing the individual points making up the overall box plot loadings in Fig 4b.</w:t>
+      </w:r>
+    </w:p>
+    <w:p>
+      <w:pPr>
+        <w:pStyle w:val="CaptionedFigure"/>
+      </w:pPr>
+      <w:r>
+        <w:drawing>
+          <wp:inline>
+            <wp:extent cx="4333460" cy="7223454"/>
+            <wp:effectExtent b="0" l="0" r="0" t="0"/>
+            <wp:docPr descr="Loadings of PLS calculated for each site removed for the urban sites. Each plot shows the loadings of the first principle component with that site removed from the analysis, showing the individual points making up the overall box plot loadings in Fig 4d." title="" id="1" name="Picture"/>
+            <a:graphic>
+              <a:graphicData uri="http://schemas.openxmlformats.org/drawingml/2006/picture">
+                <pic:pic>
+                  <pic:nvPicPr>
+                    <pic:cNvPr descr="../results/figures/SI_figures/urban_jk_individual_loadings.png" id="0" name="Picture"/>
+                    <pic:cNvPicPr>
+                      <a:picLocks noChangeArrowheads="1" noChangeAspect="1"/>
+                    </pic:cNvPicPr>
+                  </pic:nvPicPr>
+                  <pic:blipFill>
+                    <a:blip r:embed="rId25"/>
+                    <a:stretch>
+                      <a:fillRect/>
+                    </a:stretch>
+                  </pic:blipFill>
+                  <pic:spPr bwMode="auto">
+                    <a:xfrm>
+                      <a:off x="0" y="0"/>
+                      <a:ext cx="4333460" cy="7223454"/>
+                    </a:xfrm>
+                    <a:prstGeom prst="rect">
+                      <a:avLst/>
+                    </a:prstGeom>
+                    <a:noFill/>
+                    <a:ln w="9525">
+                      <a:noFill/>
+                      <a:headEnd/>
+                      <a:tailEnd/>
+                    </a:ln>
+                  </pic:spPr>
+                </pic:pic>
+              </a:graphicData>
+            </a:graphic>
+          </wp:inline>
+        </w:drawing>
+      </w:r>
+    </w:p>
+    <w:p>
+      <w:pPr>
+        <w:pStyle w:val="ImageCaption"/>
+      </w:pPr>
+      <w:r>
+        <w:t xml:space="preserve">Loadings of PLS calculated for each site removed for the urban sites. Each plot shows the loadings of the first principle component with that site removed from the analysis, showing the individual points making up the overall box plot loadings in Fig 4d.</w:t>
+      </w:r>
+    </w:p>
     <w:sectPr/>
   </w:body>
 </w:document>

</xml_diff>